<commit_message>
Adding Week 4 assignment
</commit_message>
<xml_diff>
--- a/Sekhar Mekala - Week - 4 Assignment - 607 course.docx
+++ b/Sekhar Mekala - Week - 4 Assignment - 607 course.docx
@@ -54,34 +54,60 @@
         <w:rPr>
           <w:rFonts w:ascii="Courier New" w:hAnsi="Courier New" w:cs="Courier New"/>
         </w:rPr>
-        <w:t>, with the following statement */</w:t>
-      </w:r>
-    </w:p>
-    <w:p>
-      <w:pPr>
-        <w:pStyle w:val="NoSpacing"/>
-        <w:rPr>
-          <w:rFonts w:ascii="Courier New" w:hAnsi="Courier New" w:cs="Courier New"/>
-        </w:rPr>
-      </w:pPr>
-    </w:p>
-    <w:p>
-      <w:pPr>
-        <w:pStyle w:val="NoSpacing"/>
-        <w:rPr>
-          <w:rFonts w:ascii="Courier New" w:hAnsi="Courier New" w:cs="Courier New"/>
-          <w:b/>
-          <w:color w:val="4472C4" w:themeColor="accent5"/>
-        </w:rPr>
-      </w:pPr>
+        <w:t>, with the following statement</w:t>
+      </w:r>
+      <w:r>
+        <w:rPr>
+          <w:rFonts w:ascii="Courier New" w:hAnsi="Courier New" w:cs="Courier New"/>
+        </w:rPr>
+        <w:t xml:space="preserve">. The </w:t>
+      </w:r>
+      <w:proofErr w:type="spellStart"/>
+      <w:r>
+        <w:rPr>
+          <w:rFonts w:ascii="Courier New" w:hAnsi="Courier New" w:cs="Courier New"/>
+        </w:rPr>
+        <w:t>employee_id</w:t>
+      </w:r>
+      <w:proofErr w:type="spellEnd"/>
+      <w:r>
+        <w:rPr>
+          <w:rFonts w:ascii="Courier New" w:hAnsi="Courier New" w:cs="Courier New"/>
+        </w:rPr>
+        <w:t xml:space="preserve"> column gets generated automatically (as Identity column)</w:t>
+      </w:r>
       <w:bookmarkStart w:id="0" w:name="_GoBack"/>
       <w:bookmarkEnd w:id="0"/>
       <w:r>
         <w:rPr>
           <w:rFonts w:ascii="Courier New" w:hAnsi="Courier New" w:cs="Courier New"/>
+        </w:rPr>
+        <w:t xml:space="preserve"> */</w:t>
+      </w:r>
+    </w:p>
+    <w:p>
+      <w:pPr>
+        <w:pStyle w:val="NoSpacing"/>
+        <w:rPr>
+          <w:rFonts w:ascii="Courier New" w:hAnsi="Courier New" w:cs="Courier New"/>
+        </w:rPr>
+      </w:pPr>
+    </w:p>
+    <w:p>
+      <w:pPr>
+        <w:pStyle w:val="NoSpacing"/>
+        <w:rPr>
+          <w:rFonts w:ascii="Courier New" w:hAnsi="Courier New" w:cs="Courier New"/>
           <w:b/>
           <w:color w:val="4472C4" w:themeColor="accent5"/>
         </w:rPr>
+      </w:pPr>
+      <w:r>
+        <w:rPr>
+          <w:rFonts w:ascii="Courier New" w:hAnsi="Courier New" w:cs="Courier New"/>
+          <w:b/>
+          <w:color w:val="4472C4" w:themeColor="accent5"/>
+        </w:rPr>
         <w:t>DROP TABLE IF EXISTS EMPLOYEE;</w:t>
       </w:r>
     </w:p>
@@ -959,6 +985,7 @@
           <w:b/>
           <w:color w:val="0070C0"/>
         </w:rPr>
+        <w:lastRenderedPageBreak/>
         <w:t>VALUES</w:t>
       </w:r>
     </w:p>
@@ -977,8 +1004,1040 @@
           <w:b/>
           <w:color w:val="0070C0"/>
         </w:rPr>
+        <w:t>('CRAIG','P','MULLINS', 'CFO', 1);</w:t>
+      </w:r>
+    </w:p>
+    <w:p>
+      <w:pPr>
+        <w:pStyle w:val="NoSpacing"/>
+        <w:rPr>
+          <w:rFonts w:ascii="Courier New" w:hAnsi="Courier New" w:cs="Courier New"/>
+          <w:b/>
+          <w:color w:val="0070C0"/>
+        </w:rPr>
+      </w:pPr>
+    </w:p>
+    <w:p>
+      <w:pPr>
+        <w:pStyle w:val="NoSpacing"/>
+        <w:rPr>
+          <w:rFonts w:ascii="Courier New" w:hAnsi="Courier New" w:cs="Courier New"/>
+          <w:b/>
+          <w:color w:val="0070C0"/>
+        </w:rPr>
+      </w:pPr>
+      <w:r>
+        <w:rPr>
+          <w:rFonts w:ascii="Courier New" w:hAnsi="Courier New" w:cs="Courier New"/>
+          <w:b/>
+          <w:color w:val="0070C0"/>
+        </w:rPr>
+        <w:t xml:space="preserve">INSERT INTO EMPLOYEE </w:t>
+      </w:r>
+    </w:p>
+    <w:p>
+      <w:pPr>
+        <w:pStyle w:val="NoSpacing"/>
+        <w:rPr>
+          <w:rFonts w:ascii="Courier New" w:hAnsi="Courier New" w:cs="Courier New"/>
+          <w:b/>
+          <w:color w:val="0070C0"/>
+        </w:rPr>
+      </w:pPr>
+      <w:r>
+        <w:rPr>
+          <w:rFonts w:ascii="Courier New" w:hAnsi="Courier New" w:cs="Courier New"/>
+          <w:b/>
+          <w:color w:val="0070C0"/>
+        </w:rPr>
+        <w:t>(</w:t>
+      </w:r>
+    </w:p>
+    <w:p>
+      <w:pPr>
+        <w:pStyle w:val="NoSpacing"/>
+        <w:rPr>
+          <w:rFonts w:ascii="Courier New" w:hAnsi="Courier New" w:cs="Courier New"/>
+          <w:b/>
+          <w:color w:val="0070C0"/>
+        </w:rPr>
+      </w:pPr>
+      <w:r>
+        <w:rPr>
+          <w:rFonts w:ascii="Courier New" w:hAnsi="Courier New" w:cs="Courier New"/>
+          <w:b/>
+          <w:color w:val="0070C0"/>
+        </w:rPr>
+        <w:t xml:space="preserve"> EMPLOYEE_FIRST_NAME,</w:t>
+      </w:r>
+    </w:p>
+    <w:p>
+      <w:pPr>
+        <w:pStyle w:val="NoSpacing"/>
+        <w:rPr>
+          <w:rFonts w:ascii="Courier New" w:hAnsi="Courier New" w:cs="Courier New"/>
+          <w:b/>
+          <w:color w:val="0070C0"/>
+        </w:rPr>
+      </w:pPr>
+      <w:r>
+        <w:rPr>
+          <w:rFonts w:ascii="Courier New" w:hAnsi="Courier New" w:cs="Courier New"/>
+          <w:b/>
+          <w:color w:val="0070C0"/>
+        </w:rPr>
+        <w:t xml:space="preserve"> EMPLOYEE_MIDDLE_INITIAL,</w:t>
+      </w:r>
+    </w:p>
+    <w:p>
+      <w:pPr>
+        <w:pStyle w:val="NoSpacing"/>
+        <w:rPr>
+          <w:rFonts w:ascii="Courier New" w:hAnsi="Courier New" w:cs="Courier New"/>
+          <w:b/>
+          <w:color w:val="0070C0"/>
+        </w:rPr>
+      </w:pPr>
+      <w:r>
+        <w:rPr>
+          <w:rFonts w:ascii="Courier New" w:hAnsi="Courier New" w:cs="Courier New"/>
+          <w:b/>
+          <w:color w:val="0070C0"/>
+        </w:rPr>
+        <w:t xml:space="preserve"> EMPLOYEE_LAST_NAME,</w:t>
+      </w:r>
+    </w:p>
+    <w:p>
+      <w:pPr>
+        <w:pStyle w:val="NoSpacing"/>
+        <w:rPr>
+          <w:rFonts w:ascii="Courier New" w:hAnsi="Courier New" w:cs="Courier New"/>
+          <w:b/>
+          <w:color w:val="0070C0"/>
+        </w:rPr>
+      </w:pPr>
+      <w:r>
+        <w:rPr>
+          <w:rFonts w:ascii="Courier New" w:hAnsi="Courier New" w:cs="Courier New"/>
+          <w:b/>
+          <w:color w:val="0070C0"/>
+        </w:rPr>
+        <w:t xml:space="preserve"> EMPLOYEE_DESIGNATION,</w:t>
+      </w:r>
+    </w:p>
+    <w:p>
+      <w:pPr>
+        <w:pStyle w:val="NoSpacing"/>
+        <w:rPr>
+          <w:rFonts w:ascii="Courier New" w:hAnsi="Courier New" w:cs="Courier New"/>
+          <w:b/>
+          <w:color w:val="0070C0"/>
+        </w:rPr>
+      </w:pPr>
+      <w:r>
+        <w:rPr>
+          <w:rFonts w:ascii="Courier New" w:hAnsi="Courier New" w:cs="Courier New"/>
+          <w:b/>
+          <w:color w:val="0070C0"/>
+        </w:rPr>
+        <w:t xml:space="preserve"> MANAGER_ID</w:t>
+      </w:r>
+    </w:p>
+    <w:p>
+      <w:pPr>
+        <w:pStyle w:val="NoSpacing"/>
+        <w:rPr>
+          <w:rFonts w:ascii="Courier New" w:hAnsi="Courier New" w:cs="Courier New"/>
+          <w:b/>
+          <w:color w:val="0070C0"/>
+        </w:rPr>
+      </w:pPr>
+      <w:r>
+        <w:rPr>
+          <w:rFonts w:ascii="Courier New" w:hAnsi="Courier New" w:cs="Courier New"/>
+          <w:b/>
+          <w:color w:val="0070C0"/>
+        </w:rPr>
+        <w:t xml:space="preserve"> )</w:t>
+      </w:r>
+    </w:p>
+    <w:p>
+      <w:pPr>
+        <w:pStyle w:val="NoSpacing"/>
+        <w:rPr>
+          <w:rFonts w:ascii="Courier New" w:hAnsi="Courier New" w:cs="Courier New"/>
+          <w:b/>
+          <w:color w:val="0070C0"/>
+        </w:rPr>
+      </w:pPr>
+      <w:r>
+        <w:rPr>
+          <w:rFonts w:ascii="Courier New" w:hAnsi="Courier New" w:cs="Courier New"/>
+          <w:b/>
+          <w:color w:val="0070C0"/>
+        </w:rPr>
+        <w:t>VALUES</w:t>
+      </w:r>
+    </w:p>
+    <w:p>
+      <w:pPr>
+        <w:pStyle w:val="NoSpacing"/>
+        <w:rPr>
+          <w:rFonts w:ascii="Courier New" w:hAnsi="Courier New" w:cs="Courier New"/>
+          <w:b/>
+          <w:color w:val="0070C0"/>
+        </w:rPr>
+      </w:pPr>
+      <w:r>
+        <w:rPr>
+          <w:rFonts w:ascii="Courier New" w:hAnsi="Courier New" w:cs="Courier New"/>
+          <w:b/>
+          <w:color w:val="0070C0"/>
+        </w:rPr>
+        <w:t>('NEERAJ','K','SHARMA', 'COO', 1);</w:t>
+      </w:r>
+    </w:p>
+    <w:p>
+      <w:pPr>
+        <w:pStyle w:val="NoSpacing"/>
+        <w:rPr>
+          <w:rFonts w:ascii="Courier New" w:hAnsi="Courier New" w:cs="Courier New"/>
+          <w:b/>
+          <w:color w:val="0070C0"/>
+        </w:rPr>
+      </w:pPr>
+    </w:p>
+    <w:p>
+      <w:pPr>
+        <w:pStyle w:val="NoSpacing"/>
+        <w:rPr>
+          <w:rFonts w:ascii="Courier New" w:hAnsi="Courier New" w:cs="Courier New"/>
+          <w:b/>
+          <w:color w:val="0070C0"/>
+        </w:rPr>
+      </w:pPr>
+      <w:r>
+        <w:rPr>
+          <w:rFonts w:ascii="Courier New" w:hAnsi="Courier New" w:cs="Courier New"/>
+          <w:b/>
+          <w:color w:val="0070C0"/>
+        </w:rPr>
+        <w:t xml:space="preserve">INSERT INTO EMPLOYEE </w:t>
+      </w:r>
+    </w:p>
+    <w:p>
+      <w:pPr>
+        <w:pStyle w:val="NoSpacing"/>
+        <w:rPr>
+          <w:rFonts w:ascii="Courier New" w:hAnsi="Courier New" w:cs="Courier New"/>
+          <w:b/>
+          <w:color w:val="0070C0"/>
+        </w:rPr>
+      </w:pPr>
+      <w:r>
+        <w:rPr>
+          <w:rFonts w:ascii="Courier New" w:hAnsi="Courier New" w:cs="Courier New"/>
+          <w:b/>
+          <w:color w:val="0070C0"/>
+        </w:rPr>
+        <w:t>(</w:t>
+      </w:r>
+    </w:p>
+    <w:p>
+      <w:pPr>
+        <w:pStyle w:val="NoSpacing"/>
+        <w:rPr>
+          <w:rFonts w:ascii="Courier New" w:hAnsi="Courier New" w:cs="Courier New"/>
+          <w:b/>
+          <w:color w:val="0070C0"/>
+        </w:rPr>
+      </w:pPr>
+      <w:r>
+        <w:rPr>
+          <w:rFonts w:ascii="Courier New" w:hAnsi="Courier New" w:cs="Courier New"/>
+          <w:b/>
+          <w:color w:val="0070C0"/>
+        </w:rPr>
+        <w:t xml:space="preserve"> EMPLOYEE_FIRST_NAME,</w:t>
+      </w:r>
+    </w:p>
+    <w:p>
+      <w:pPr>
+        <w:pStyle w:val="NoSpacing"/>
+        <w:rPr>
+          <w:rFonts w:ascii="Courier New" w:hAnsi="Courier New" w:cs="Courier New"/>
+          <w:b/>
+          <w:color w:val="0070C0"/>
+        </w:rPr>
+      </w:pPr>
+      <w:r>
+        <w:rPr>
+          <w:rFonts w:ascii="Courier New" w:hAnsi="Courier New" w:cs="Courier New"/>
+          <w:b/>
+          <w:color w:val="0070C0"/>
+        </w:rPr>
+        <w:t xml:space="preserve"> EMPLOYEE_MIDDLE_INITIAL,</w:t>
+      </w:r>
+    </w:p>
+    <w:p>
+      <w:pPr>
+        <w:pStyle w:val="NoSpacing"/>
+        <w:rPr>
+          <w:rFonts w:ascii="Courier New" w:hAnsi="Courier New" w:cs="Courier New"/>
+          <w:b/>
+          <w:color w:val="0070C0"/>
+        </w:rPr>
+      </w:pPr>
+      <w:r>
+        <w:rPr>
+          <w:rFonts w:ascii="Courier New" w:hAnsi="Courier New" w:cs="Courier New"/>
+          <w:b/>
+          <w:color w:val="0070C0"/>
+        </w:rPr>
+        <w:t xml:space="preserve"> EMPLOYEE_LAST_NAME,</w:t>
+      </w:r>
+    </w:p>
+    <w:p>
+      <w:pPr>
+        <w:pStyle w:val="NoSpacing"/>
+        <w:rPr>
+          <w:rFonts w:ascii="Courier New" w:hAnsi="Courier New" w:cs="Courier New"/>
+          <w:b/>
+          <w:color w:val="0070C0"/>
+        </w:rPr>
+      </w:pPr>
+      <w:r>
+        <w:rPr>
+          <w:rFonts w:ascii="Courier New" w:hAnsi="Courier New" w:cs="Courier New"/>
+          <w:b/>
+          <w:color w:val="0070C0"/>
+        </w:rPr>
+        <w:t xml:space="preserve"> EMPLOYEE_DESIGNATION,</w:t>
+      </w:r>
+    </w:p>
+    <w:p>
+      <w:pPr>
+        <w:pStyle w:val="NoSpacing"/>
+        <w:rPr>
+          <w:rFonts w:ascii="Courier New" w:hAnsi="Courier New" w:cs="Courier New"/>
+          <w:b/>
+          <w:color w:val="0070C0"/>
+        </w:rPr>
+      </w:pPr>
+      <w:r>
+        <w:rPr>
+          <w:rFonts w:ascii="Courier New" w:hAnsi="Courier New" w:cs="Courier New"/>
+          <w:b/>
+          <w:color w:val="0070C0"/>
+        </w:rPr>
+        <w:t xml:space="preserve"> MANAGER_ID</w:t>
+      </w:r>
+    </w:p>
+    <w:p>
+      <w:pPr>
+        <w:pStyle w:val="NoSpacing"/>
+        <w:rPr>
+          <w:rFonts w:ascii="Courier New" w:hAnsi="Courier New" w:cs="Courier New"/>
+          <w:b/>
+          <w:color w:val="0070C0"/>
+        </w:rPr>
+      </w:pPr>
+      <w:r>
+        <w:rPr>
+          <w:rFonts w:ascii="Courier New" w:hAnsi="Courier New" w:cs="Courier New"/>
+          <w:b/>
+          <w:color w:val="0070C0"/>
+        </w:rPr>
+        <w:t xml:space="preserve"> )</w:t>
+      </w:r>
+    </w:p>
+    <w:p>
+      <w:pPr>
+        <w:pStyle w:val="NoSpacing"/>
+        <w:rPr>
+          <w:rFonts w:ascii="Courier New" w:hAnsi="Courier New" w:cs="Courier New"/>
+          <w:b/>
+          <w:color w:val="0070C0"/>
+        </w:rPr>
+      </w:pPr>
+      <w:r>
+        <w:rPr>
+          <w:rFonts w:ascii="Courier New" w:hAnsi="Courier New" w:cs="Courier New"/>
+          <w:b/>
+          <w:color w:val="0070C0"/>
+        </w:rPr>
+        <w:t>VALUES</w:t>
+      </w:r>
+    </w:p>
+    <w:p>
+      <w:pPr>
+        <w:pStyle w:val="NoSpacing"/>
+        <w:rPr>
+          <w:rFonts w:ascii="Courier New" w:hAnsi="Courier New" w:cs="Courier New"/>
+          <w:b/>
+          <w:color w:val="0070C0"/>
+        </w:rPr>
+      </w:pPr>
+      <w:r>
+        <w:rPr>
+          <w:rFonts w:ascii="Courier New" w:hAnsi="Courier New" w:cs="Courier New"/>
+          <w:b/>
+          <w:color w:val="0070C0"/>
+        </w:rPr>
+        <w:t>('YOGESH'</w:t>
+      </w:r>
+      <w:proofErr w:type="gramStart"/>
+      <w:r>
+        <w:rPr>
+          <w:rFonts w:ascii="Courier New" w:hAnsi="Courier New" w:cs="Courier New"/>
+          <w:b/>
+          <w:color w:val="0070C0"/>
+        </w:rPr>
+        <w:t>,NULL</w:t>
+      </w:r>
+      <w:proofErr w:type="gramEnd"/>
+      <w:r>
+        <w:rPr>
+          <w:rFonts w:ascii="Courier New" w:hAnsi="Courier New" w:cs="Courier New"/>
+          <w:b/>
+          <w:color w:val="0070C0"/>
+        </w:rPr>
+        <w:t>,'CHAWLA', 'SVP, HR', 1);</w:t>
+      </w:r>
+    </w:p>
+    <w:p>
+      <w:pPr>
+        <w:pStyle w:val="NoSpacing"/>
+        <w:rPr>
+          <w:rFonts w:ascii="Courier New" w:hAnsi="Courier New" w:cs="Courier New"/>
+          <w:b/>
+          <w:color w:val="0070C0"/>
+        </w:rPr>
+      </w:pPr>
+    </w:p>
+    <w:p>
+      <w:pPr>
+        <w:pStyle w:val="NoSpacing"/>
+        <w:rPr>
+          <w:rFonts w:ascii="Courier New" w:hAnsi="Courier New" w:cs="Courier New"/>
+          <w:b/>
+          <w:color w:val="0070C0"/>
+        </w:rPr>
+      </w:pPr>
+      <w:r>
+        <w:rPr>
+          <w:rFonts w:ascii="Courier New" w:hAnsi="Courier New" w:cs="Courier New"/>
+          <w:b/>
+          <w:color w:val="0070C0"/>
+        </w:rPr>
+        <w:t xml:space="preserve">INSERT INTO EMPLOYEE </w:t>
+      </w:r>
+    </w:p>
+    <w:p>
+      <w:pPr>
+        <w:pStyle w:val="NoSpacing"/>
+        <w:rPr>
+          <w:rFonts w:ascii="Courier New" w:hAnsi="Courier New" w:cs="Courier New"/>
+          <w:b/>
+          <w:color w:val="0070C0"/>
+        </w:rPr>
+      </w:pPr>
+      <w:r>
+        <w:rPr>
+          <w:rFonts w:ascii="Courier New" w:hAnsi="Courier New" w:cs="Courier New"/>
+          <w:b/>
+          <w:color w:val="0070C0"/>
+        </w:rPr>
+        <w:t>(</w:t>
+      </w:r>
+    </w:p>
+    <w:p>
+      <w:pPr>
+        <w:pStyle w:val="NoSpacing"/>
+        <w:rPr>
+          <w:rFonts w:ascii="Courier New" w:hAnsi="Courier New" w:cs="Courier New"/>
+          <w:b/>
+          <w:color w:val="0070C0"/>
+        </w:rPr>
+      </w:pPr>
+      <w:r>
+        <w:rPr>
+          <w:rFonts w:ascii="Courier New" w:hAnsi="Courier New" w:cs="Courier New"/>
+          <w:b/>
+          <w:color w:val="0070C0"/>
+        </w:rPr>
+        <w:t xml:space="preserve"> EMPLOYEE_FIRST_NAME,</w:t>
+      </w:r>
+    </w:p>
+    <w:p>
+      <w:pPr>
+        <w:pStyle w:val="NoSpacing"/>
+        <w:rPr>
+          <w:rFonts w:ascii="Courier New" w:hAnsi="Courier New" w:cs="Courier New"/>
+          <w:b/>
+          <w:color w:val="0070C0"/>
+        </w:rPr>
+      </w:pPr>
+      <w:r>
+        <w:rPr>
+          <w:rFonts w:ascii="Courier New" w:hAnsi="Courier New" w:cs="Courier New"/>
+          <w:b/>
+          <w:color w:val="0070C0"/>
+        </w:rPr>
+        <w:t xml:space="preserve"> EMPLOYEE_MIDDLE_INITIAL,</w:t>
+      </w:r>
+    </w:p>
+    <w:p>
+      <w:pPr>
+        <w:pStyle w:val="NoSpacing"/>
+        <w:rPr>
+          <w:rFonts w:ascii="Courier New" w:hAnsi="Courier New" w:cs="Courier New"/>
+          <w:b/>
+          <w:color w:val="0070C0"/>
+        </w:rPr>
+      </w:pPr>
+      <w:r>
+        <w:rPr>
+          <w:rFonts w:ascii="Courier New" w:hAnsi="Courier New" w:cs="Courier New"/>
+          <w:b/>
+          <w:color w:val="0070C0"/>
+        </w:rPr>
+        <w:t xml:space="preserve"> EMPLOYEE_LAST_NAME,</w:t>
+      </w:r>
+    </w:p>
+    <w:p>
+      <w:pPr>
+        <w:pStyle w:val="NoSpacing"/>
+        <w:rPr>
+          <w:rFonts w:ascii="Courier New" w:hAnsi="Courier New" w:cs="Courier New"/>
+          <w:b/>
+          <w:color w:val="0070C0"/>
+        </w:rPr>
+      </w:pPr>
+      <w:r>
+        <w:rPr>
+          <w:rFonts w:ascii="Courier New" w:hAnsi="Courier New" w:cs="Courier New"/>
+          <w:b/>
+          <w:color w:val="0070C0"/>
+        </w:rPr>
+        <w:t xml:space="preserve"> EMPLOYEE_DESIGNATION,</w:t>
+      </w:r>
+    </w:p>
+    <w:p>
+      <w:pPr>
+        <w:pStyle w:val="NoSpacing"/>
+        <w:rPr>
+          <w:rFonts w:ascii="Courier New" w:hAnsi="Courier New" w:cs="Courier New"/>
+          <w:b/>
+          <w:color w:val="0070C0"/>
+        </w:rPr>
+      </w:pPr>
+      <w:r>
+        <w:rPr>
+          <w:rFonts w:ascii="Courier New" w:hAnsi="Courier New" w:cs="Courier New"/>
+          <w:b/>
+          <w:color w:val="0070C0"/>
+        </w:rPr>
+        <w:t xml:space="preserve"> MANAGER_ID</w:t>
+      </w:r>
+    </w:p>
+    <w:p>
+      <w:pPr>
+        <w:pStyle w:val="NoSpacing"/>
+        <w:rPr>
+          <w:rFonts w:ascii="Courier New" w:hAnsi="Courier New" w:cs="Courier New"/>
+          <w:b/>
+          <w:color w:val="0070C0"/>
+        </w:rPr>
+      </w:pPr>
+      <w:r>
+        <w:rPr>
+          <w:rFonts w:ascii="Courier New" w:hAnsi="Courier New" w:cs="Courier New"/>
+          <w:b/>
+          <w:color w:val="0070C0"/>
+        </w:rPr>
+        <w:t xml:space="preserve"> )</w:t>
+      </w:r>
+    </w:p>
+    <w:p>
+      <w:pPr>
+        <w:pStyle w:val="NoSpacing"/>
+        <w:rPr>
+          <w:rFonts w:ascii="Courier New" w:hAnsi="Courier New" w:cs="Courier New"/>
+          <w:b/>
+          <w:color w:val="0070C0"/>
+        </w:rPr>
+      </w:pPr>
+      <w:r>
+        <w:rPr>
+          <w:rFonts w:ascii="Courier New" w:hAnsi="Courier New" w:cs="Courier New"/>
+          <w:b/>
+          <w:color w:val="0070C0"/>
+        </w:rPr>
+        <w:t>VALUES</w:t>
+      </w:r>
+    </w:p>
+    <w:p>
+      <w:pPr>
+        <w:pStyle w:val="NoSpacing"/>
+        <w:rPr>
+          <w:rFonts w:ascii="Courier New" w:hAnsi="Courier New" w:cs="Courier New"/>
+          <w:b/>
+          <w:color w:val="0070C0"/>
+        </w:rPr>
+      </w:pPr>
+      <w:r>
+        <w:rPr>
+          <w:rFonts w:ascii="Courier New" w:hAnsi="Courier New" w:cs="Courier New"/>
+          <w:b/>
+          <w:color w:val="0070C0"/>
+        </w:rPr>
+        <w:t>('NIKITA'</w:t>
+      </w:r>
+      <w:proofErr w:type="gramStart"/>
+      <w:r>
+        <w:rPr>
+          <w:rFonts w:ascii="Courier New" w:hAnsi="Courier New" w:cs="Courier New"/>
+          <w:b/>
+          <w:color w:val="0070C0"/>
+        </w:rPr>
+        <w:t>,NULL</w:t>
+      </w:r>
+      <w:proofErr w:type="gramEnd"/>
+      <w:r>
+        <w:rPr>
+          <w:rFonts w:ascii="Courier New" w:hAnsi="Courier New" w:cs="Courier New"/>
+          <w:b/>
+          <w:color w:val="0070C0"/>
+        </w:rPr>
+        <w:t>,'GANDMAN', 'VP - DBA', 2);</w:t>
+      </w:r>
+    </w:p>
+    <w:p>
+      <w:pPr>
+        <w:pStyle w:val="NoSpacing"/>
+        <w:rPr>
+          <w:rFonts w:ascii="Courier New" w:hAnsi="Courier New" w:cs="Courier New"/>
+          <w:b/>
+          <w:color w:val="0070C0"/>
+        </w:rPr>
+      </w:pPr>
+    </w:p>
+    <w:p>
+      <w:pPr>
+        <w:pStyle w:val="NoSpacing"/>
+        <w:rPr>
+          <w:rFonts w:ascii="Courier New" w:hAnsi="Courier New" w:cs="Courier New"/>
+          <w:b/>
+          <w:color w:val="0070C0"/>
+        </w:rPr>
+      </w:pPr>
+    </w:p>
+    <w:p>
+      <w:pPr>
+        <w:pStyle w:val="NoSpacing"/>
+        <w:rPr>
+          <w:rFonts w:ascii="Courier New" w:hAnsi="Courier New" w:cs="Courier New"/>
+          <w:b/>
+          <w:color w:val="0070C0"/>
+        </w:rPr>
+      </w:pPr>
+      <w:r>
+        <w:rPr>
+          <w:rFonts w:ascii="Courier New" w:hAnsi="Courier New" w:cs="Courier New"/>
+          <w:b/>
+          <w:color w:val="0070C0"/>
+        </w:rPr>
+        <w:t xml:space="preserve">INSERT INTO EMPLOYEE </w:t>
+      </w:r>
+    </w:p>
+    <w:p>
+      <w:pPr>
+        <w:pStyle w:val="NoSpacing"/>
+        <w:rPr>
+          <w:rFonts w:ascii="Courier New" w:hAnsi="Courier New" w:cs="Courier New"/>
+          <w:b/>
+          <w:color w:val="0070C0"/>
+        </w:rPr>
+      </w:pPr>
+      <w:r>
+        <w:rPr>
+          <w:rFonts w:ascii="Courier New" w:hAnsi="Courier New" w:cs="Courier New"/>
+          <w:b/>
+          <w:color w:val="0070C0"/>
+        </w:rPr>
+        <w:t>(</w:t>
+      </w:r>
+    </w:p>
+    <w:p>
+      <w:pPr>
+        <w:pStyle w:val="NoSpacing"/>
+        <w:rPr>
+          <w:rFonts w:ascii="Courier New" w:hAnsi="Courier New" w:cs="Courier New"/>
+          <w:b/>
+          <w:color w:val="0070C0"/>
+        </w:rPr>
+      </w:pPr>
+      <w:r>
+        <w:rPr>
+          <w:rFonts w:ascii="Courier New" w:hAnsi="Courier New" w:cs="Courier New"/>
+          <w:b/>
+          <w:color w:val="0070C0"/>
+        </w:rPr>
+        <w:t xml:space="preserve"> EMPLOYEE_FIRST_NAME,</w:t>
+      </w:r>
+    </w:p>
+    <w:p>
+      <w:pPr>
+        <w:pStyle w:val="NoSpacing"/>
+        <w:rPr>
+          <w:rFonts w:ascii="Courier New" w:hAnsi="Courier New" w:cs="Courier New"/>
+          <w:b/>
+          <w:color w:val="0070C0"/>
+        </w:rPr>
+      </w:pPr>
+      <w:r>
+        <w:rPr>
+          <w:rFonts w:ascii="Courier New" w:hAnsi="Courier New" w:cs="Courier New"/>
+          <w:b/>
+          <w:color w:val="0070C0"/>
+        </w:rPr>
+        <w:t xml:space="preserve"> EMPLOYEE_MIDDLE_INITIAL,</w:t>
+      </w:r>
+    </w:p>
+    <w:p>
+      <w:pPr>
+        <w:pStyle w:val="NoSpacing"/>
+        <w:rPr>
+          <w:rFonts w:ascii="Courier New" w:hAnsi="Courier New" w:cs="Courier New"/>
+          <w:b/>
+          <w:color w:val="0070C0"/>
+        </w:rPr>
+      </w:pPr>
+      <w:r>
+        <w:rPr>
+          <w:rFonts w:ascii="Courier New" w:hAnsi="Courier New" w:cs="Courier New"/>
+          <w:b/>
+          <w:color w:val="0070C0"/>
+        </w:rPr>
+        <w:t xml:space="preserve"> EMPLOYEE_LAST_NAME,</w:t>
+      </w:r>
+    </w:p>
+    <w:p>
+      <w:pPr>
+        <w:pStyle w:val="NoSpacing"/>
+        <w:rPr>
+          <w:rFonts w:ascii="Courier New" w:hAnsi="Courier New" w:cs="Courier New"/>
+          <w:b/>
+          <w:color w:val="0070C0"/>
+        </w:rPr>
+      </w:pPr>
+      <w:r>
+        <w:rPr>
+          <w:rFonts w:ascii="Courier New" w:hAnsi="Courier New" w:cs="Courier New"/>
+          <w:b/>
+          <w:color w:val="0070C0"/>
+        </w:rPr>
+        <w:t xml:space="preserve"> EMPLOYEE_DESIGNATION,</w:t>
+      </w:r>
+    </w:p>
+    <w:p>
+      <w:pPr>
+        <w:pStyle w:val="NoSpacing"/>
+        <w:rPr>
+          <w:rFonts w:ascii="Courier New" w:hAnsi="Courier New" w:cs="Courier New"/>
+          <w:b/>
+          <w:color w:val="0070C0"/>
+        </w:rPr>
+      </w:pPr>
+      <w:r>
+        <w:rPr>
+          <w:rFonts w:ascii="Courier New" w:hAnsi="Courier New" w:cs="Courier New"/>
+          <w:b/>
+          <w:color w:val="0070C0"/>
+        </w:rPr>
+        <w:t xml:space="preserve"> MANAGER_ID</w:t>
+      </w:r>
+    </w:p>
+    <w:p>
+      <w:pPr>
+        <w:pStyle w:val="NoSpacing"/>
+        <w:rPr>
+          <w:rFonts w:ascii="Courier New" w:hAnsi="Courier New" w:cs="Courier New"/>
+          <w:b/>
+          <w:color w:val="0070C0"/>
+        </w:rPr>
+      </w:pPr>
+      <w:r>
+        <w:rPr>
+          <w:rFonts w:ascii="Courier New" w:hAnsi="Courier New" w:cs="Courier New"/>
+          <w:b/>
+          <w:color w:val="0070C0"/>
+        </w:rPr>
+        <w:t xml:space="preserve"> )</w:t>
+      </w:r>
+    </w:p>
+    <w:p>
+      <w:pPr>
+        <w:pStyle w:val="NoSpacing"/>
+        <w:rPr>
+          <w:rFonts w:ascii="Courier New" w:hAnsi="Courier New" w:cs="Courier New"/>
+          <w:b/>
+          <w:color w:val="0070C0"/>
+        </w:rPr>
+      </w:pPr>
+      <w:r>
+        <w:rPr>
+          <w:rFonts w:ascii="Courier New" w:hAnsi="Courier New" w:cs="Courier New"/>
+          <w:b/>
+          <w:color w:val="0070C0"/>
+        </w:rPr>
+        <w:t>VALUES</w:t>
+      </w:r>
+    </w:p>
+    <w:p>
+      <w:pPr>
+        <w:pStyle w:val="NoSpacing"/>
+        <w:rPr>
+          <w:rFonts w:ascii="Courier New" w:hAnsi="Courier New" w:cs="Courier New"/>
+          <w:b/>
+          <w:color w:val="0070C0"/>
+        </w:rPr>
+      </w:pPr>
+      <w:r>
+        <w:rPr>
+          <w:rFonts w:ascii="Courier New" w:hAnsi="Courier New" w:cs="Courier New"/>
+          <w:b/>
+          <w:color w:val="0070C0"/>
+        </w:rPr>
+        <w:t>('PRAKASH'</w:t>
+      </w:r>
+      <w:proofErr w:type="gramStart"/>
+      <w:r>
+        <w:rPr>
+          <w:rFonts w:ascii="Courier New" w:hAnsi="Courier New" w:cs="Courier New"/>
+          <w:b/>
+          <w:color w:val="0070C0"/>
+        </w:rPr>
+        <w:t>,NULL</w:t>
+      </w:r>
+      <w:proofErr w:type="gramEnd"/>
+      <w:r>
+        <w:rPr>
+          <w:rFonts w:ascii="Courier New" w:hAnsi="Courier New" w:cs="Courier New"/>
+          <w:b/>
+          <w:color w:val="0070C0"/>
+        </w:rPr>
+        <w:t>,'JHA', 'VP - SYSTEMS', 2);</w:t>
+      </w:r>
+    </w:p>
+    <w:p>
+      <w:pPr>
+        <w:pStyle w:val="NoSpacing"/>
+        <w:rPr>
+          <w:rFonts w:ascii="Courier New" w:hAnsi="Courier New" w:cs="Courier New"/>
+          <w:b/>
+          <w:color w:val="0070C0"/>
+        </w:rPr>
+      </w:pPr>
+    </w:p>
+    <w:p>
+      <w:pPr>
+        <w:pStyle w:val="NoSpacing"/>
+        <w:rPr>
+          <w:rFonts w:ascii="Courier New" w:hAnsi="Courier New" w:cs="Courier New"/>
+          <w:b/>
+          <w:color w:val="0070C0"/>
+        </w:rPr>
+      </w:pPr>
+      <w:r>
+        <w:rPr>
+          <w:rFonts w:ascii="Courier New" w:hAnsi="Courier New" w:cs="Courier New"/>
+          <w:b/>
+          <w:color w:val="0070C0"/>
+        </w:rPr>
+        <w:t xml:space="preserve">INSERT INTO EMPLOYEE </w:t>
+      </w:r>
+    </w:p>
+    <w:p>
+      <w:pPr>
+        <w:pStyle w:val="NoSpacing"/>
+        <w:rPr>
+          <w:rFonts w:ascii="Courier New" w:hAnsi="Courier New" w:cs="Courier New"/>
+          <w:b/>
+          <w:color w:val="0070C0"/>
+        </w:rPr>
+      </w:pPr>
+      <w:r>
+        <w:rPr>
+          <w:rFonts w:ascii="Courier New" w:hAnsi="Courier New" w:cs="Courier New"/>
+          <w:b/>
+          <w:color w:val="0070C0"/>
+        </w:rPr>
+        <w:t>(</w:t>
+      </w:r>
+    </w:p>
+    <w:p>
+      <w:pPr>
+        <w:pStyle w:val="NoSpacing"/>
+        <w:rPr>
+          <w:rFonts w:ascii="Courier New" w:hAnsi="Courier New" w:cs="Courier New"/>
+          <w:b/>
+          <w:color w:val="0070C0"/>
+        </w:rPr>
+      </w:pPr>
+      <w:r>
+        <w:rPr>
+          <w:rFonts w:ascii="Courier New" w:hAnsi="Courier New" w:cs="Courier New"/>
+          <w:b/>
+          <w:color w:val="0070C0"/>
+        </w:rPr>
+        <w:t xml:space="preserve"> EMPLOYEE_FIRST_NAME,</w:t>
+      </w:r>
+    </w:p>
+    <w:p>
+      <w:pPr>
+        <w:pStyle w:val="NoSpacing"/>
+        <w:rPr>
+          <w:rFonts w:ascii="Courier New" w:hAnsi="Courier New" w:cs="Courier New"/>
+          <w:b/>
+          <w:color w:val="0070C0"/>
+        </w:rPr>
+      </w:pPr>
+      <w:r>
+        <w:rPr>
+          <w:rFonts w:ascii="Courier New" w:hAnsi="Courier New" w:cs="Courier New"/>
+          <w:b/>
+          <w:color w:val="0070C0"/>
+        </w:rPr>
         <w:lastRenderedPageBreak/>
-        <w:t>('CRAIG','P','MULLINS', 'CFO', 1);</w:t>
+        <w:t xml:space="preserve"> EMPLOYEE_MIDDLE_INITIAL,</w:t>
+      </w:r>
+    </w:p>
+    <w:p>
+      <w:pPr>
+        <w:pStyle w:val="NoSpacing"/>
+        <w:rPr>
+          <w:rFonts w:ascii="Courier New" w:hAnsi="Courier New" w:cs="Courier New"/>
+          <w:b/>
+          <w:color w:val="0070C0"/>
+        </w:rPr>
+      </w:pPr>
+      <w:r>
+        <w:rPr>
+          <w:rFonts w:ascii="Courier New" w:hAnsi="Courier New" w:cs="Courier New"/>
+          <w:b/>
+          <w:color w:val="0070C0"/>
+        </w:rPr>
+        <w:t xml:space="preserve"> EMPLOYEE_LAST_NAME,</w:t>
+      </w:r>
+    </w:p>
+    <w:p>
+      <w:pPr>
+        <w:pStyle w:val="NoSpacing"/>
+        <w:rPr>
+          <w:rFonts w:ascii="Courier New" w:hAnsi="Courier New" w:cs="Courier New"/>
+          <w:b/>
+          <w:color w:val="0070C0"/>
+        </w:rPr>
+      </w:pPr>
+      <w:r>
+        <w:rPr>
+          <w:rFonts w:ascii="Courier New" w:hAnsi="Courier New" w:cs="Courier New"/>
+          <w:b/>
+          <w:color w:val="0070C0"/>
+        </w:rPr>
+        <w:t xml:space="preserve"> EMPLOYEE_DESIGNATION,</w:t>
+      </w:r>
+    </w:p>
+    <w:p>
+      <w:pPr>
+        <w:pStyle w:val="NoSpacing"/>
+        <w:rPr>
+          <w:rFonts w:ascii="Courier New" w:hAnsi="Courier New" w:cs="Courier New"/>
+          <w:b/>
+          <w:color w:val="0070C0"/>
+        </w:rPr>
+      </w:pPr>
+      <w:r>
+        <w:rPr>
+          <w:rFonts w:ascii="Courier New" w:hAnsi="Courier New" w:cs="Courier New"/>
+          <w:b/>
+          <w:color w:val="0070C0"/>
+        </w:rPr>
+        <w:t xml:space="preserve"> MANAGER_ID</w:t>
+      </w:r>
+    </w:p>
+    <w:p>
+      <w:pPr>
+        <w:pStyle w:val="NoSpacing"/>
+        <w:rPr>
+          <w:rFonts w:ascii="Courier New" w:hAnsi="Courier New" w:cs="Courier New"/>
+          <w:b/>
+          <w:color w:val="0070C0"/>
+        </w:rPr>
+      </w:pPr>
+      <w:r>
+        <w:rPr>
+          <w:rFonts w:ascii="Courier New" w:hAnsi="Courier New" w:cs="Courier New"/>
+          <w:b/>
+          <w:color w:val="0070C0"/>
+        </w:rPr>
+        <w:t xml:space="preserve"> )</w:t>
+      </w:r>
+    </w:p>
+    <w:p>
+      <w:pPr>
+        <w:pStyle w:val="NoSpacing"/>
+        <w:rPr>
+          <w:rFonts w:ascii="Courier New" w:hAnsi="Courier New" w:cs="Courier New"/>
+          <w:b/>
+          <w:color w:val="0070C0"/>
+        </w:rPr>
+      </w:pPr>
+      <w:r>
+        <w:rPr>
+          <w:rFonts w:ascii="Courier New" w:hAnsi="Courier New" w:cs="Courier New"/>
+          <w:b/>
+          <w:color w:val="0070C0"/>
+        </w:rPr>
+        <w:t>VALUES</w:t>
+      </w:r>
+    </w:p>
+    <w:p>
+      <w:pPr>
+        <w:pStyle w:val="NoSpacing"/>
+        <w:rPr>
+          <w:rFonts w:ascii="Courier New" w:hAnsi="Courier New" w:cs="Courier New"/>
+          <w:b/>
+          <w:color w:val="0070C0"/>
+        </w:rPr>
+      </w:pPr>
+      <w:r>
+        <w:rPr>
+          <w:rFonts w:ascii="Courier New" w:hAnsi="Courier New" w:cs="Courier New"/>
+          <w:b/>
+          <w:color w:val="0070C0"/>
+        </w:rPr>
+        <w:t xml:space="preserve">('JEFF','O','HUNT', 'NETWORK - LEAD', </w:t>
+      </w:r>
+      <w:proofErr w:type="gramStart"/>
+      <w:r>
+        <w:rPr>
+          <w:rFonts w:ascii="Courier New" w:hAnsi="Courier New" w:cs="Courier New"/>
+          <w:b/>
+          <w:color w:val="0070C0"/>
+        </w:rPr>
+        <w:t>7</w:t>
+      </w:r>
+      <w:proofErr w:type="gramEnd"/>
+      <w:r>
+        <w:rPr>
+          <w:rFonts w:ascii="Courier New" w:hAnsi="Courier New" w:cs="Courier New"/>
+          <w:b/>
+          <w:color w:val="0070C0"/>
+        </w:rPr>
+        <w:t>);</w:t>
       </w:r>
     </w:p>
     <w:p>
@@ -1168,8 +2227,18 @@
           <w:b/>
           <w:color w:val="0070C0"/>
         </w:rPr>
-        <w:t>('NEERAJ','K','SHARMA', 'COO', 1);</w:t>
-      </w:r>
+        <w:t>('ROBERT','L','COOK', 'ORACLE Competency lead', 6);</w:t>
+      </w:r>
+    </w:p>
+    <w:p>
+      <w:pPr>
+        <w:pStyle w:val="NoSpacing"/>
+        <w:rPr>
+          <w:rFonts w:ascii="Courier New" w:hAnsi="Courier New" w:cs="Courier New"/>
+          <w:b/>
+          <w:color w:val="0070C0"/>
+        </w:rPr>
+      </w:pPr>
     </w:p>
     <w:p>
       <w:pPr>
@@ -1358,25 +2427,7 @@
           <w:b/>
           <w:color w:val="0070C0"/>
         </w:rPr>
-        <w:t>('YOGESH'</w:t>
-      </w:r>
-      <w:proofErr w:type="gramStart"/>
-      <w:r>
-        <w:rPr>
-          <w:rFonts w:ascii="Courier New" w:hAnsi="Courier New" w:cs="Courier New"/>
-          <w:b/>
-          <w:color w:val="0070C0"/>
-        </w:rPr>
-        <w:t>,NULL</w:t>
-      </w:r>
-      <w:proofErr w:type="gramEnd"/>
-      <w:r>
-        <w:rPr>
-          <w:rFonts w:ascii="Courier New" w:hAnsi="Courier New" w:cs="Courier New"/>
-          <w:b/>
-          <w:color w:val="0070C0"/>
-        </w:rPr>
-        <w:t>,'CHAWLA', 'SVP, HR', 1);</w:t>
+        <w:t>('JOHN','B','LY', 'DB2 Competency lead', 6);</w:t>
       </w:r>
     </w:p>
     <w:p>
@@ -1566,25 +2617,7 @@
           <w:b/>
           <w:color w:val="0070C0"/>
         </w:rPr>
-        <w:t>('NIKITA'</w:t>
-      </w:r>
-      <w:proofErr w:type="gramStart"/>
-      <w:r>
-        <w:rPr>
-          <w:rFonts w:ascii="Courier New" w:hAnsi="Courier New" w:cs="Courier New"/>
-          <w:b/>
-          <w:color w:val="0070C0"/>
-        </w:rPr>
-        <w:t>,NULL</w:t>
-      </w:r>
-      <w:proofErr w:type="gramEnd"/>
-      <w:r>
-        <w:rPr>
-          <w:rFonts w:ascii="Courier New" w:hAnsi="Courier New" w:cs="Courier New"/>
-          <w:b/>
-          <w:color w:val="0070C0"/>
-        </w:rPr>
-        <w:t>,'GANDMAN', 'VP - DBA', 2);</w:t>
+        <w:t>('SIDDHANTH','S','SIDDHU', 'SQL SERVER Competency lead', 6);</w:t>
       </w:r>
     </w:p>
     <w:p>
@@ -1766,6 +2799,7 @@
           <w:b/>
           <w:color w:val="0070C0"/>
         </w:rPr>
+        <w:lastRenderedPageBreak/>
         <w:t>VALUES</w:t>
       </w:r>
     </w:p>
@@ -1784,1014 +2818,6 @@
           <w:b/>
           <w:color w:val="0070C0"/>
         </w:rPr>
-        <w:t>('PRAKASH'</w:t>
-      </w:r>
-      <w:proofErr w:type="gramStart"/>
-      <w:r>
-        <w:rPr>
-          <w:rFonts w:ascii="Courier New" w:hAnsi="Courier New" w:cs="Courier New"/>
-          <w:b/>
-          <w:color w:val="0070C0"/>
-        </w:rPr>
-        <w:t>,NULL</w:t>
-      </w:r>
-      <w:proofErr w:type="gramEnd"/>
-      <w:r>
-        <w:rPr>
-          <w:rFonts w:ascii="Courier New" w:hAnsi="Courier New" w:cs="Courier New"/>
-          <w:b/>
-          <w:color w:val="0070C0"/>
-        </w:rPr>
-        <w:t>,'JHA', 'VP - SYSTEMS', 2);</w:t>
-      </w:r>
-    </w:p>
-    <w:p>
-      <w:pPr>
-        <w:pStyle w:val="NoSpacing"/>
-        <w:rPr>
-          <w:rFonts w:ascii="Courier New" w:hAnsi="Courier New" w:cs="Courier New"/>
-          <w:b/>
-          <w:color w:val="0070C0"/>
-        </w:rPr>
-      </w:pPr>
-    </w:p>
-    <w:p>
-      <w:pPr>
-        <w:pStyle w:val="NoSpacing"/>
-        <w:rPr>
-          <w:rFonts w:ascii="Courier New" w:hAnsi="Courier New" w:cs="Courier New"/>
-          <w:b/>
-          <w:color w:val="0070C0"/>
-        </w:rPr>
-      </w:pPr>
-      <w:r>
-        <w:rPr>
-          <w:rFonts w:ascii="Courier New" w:hAnsi="Courier New" w:cs="Courier New"/>
-          <w:b/>
-          <w:color w:val="0070C0"/>
-        </w:rPr>
-        <w:t xml:space="preserve">INSERT INTO EMPLOYEE </w:t>
-      </w:r>
-    </w:p>
-    <w:p>
-      <w:pPr>
-        <w:pStyle w:val="NoSpacing"/>
-        <w:rPr>
-          <w:rFonts w:ascii="Courier New" w:hAnsi="Courier New" w:cs="Courier New"/>
-          <w:b/>
-          <w:color w:val="0070C0"/>
-        </w:rPr>
-      </w:pPr>
-      <w:r>
-        <w:rPr>
-          <w:rFonts w:ascii="Courier New" w:hAnsi="Courier New" w:cs="Courier New"/>
-          <w:b/>
-          <w:color w:val="0070C0"/>
-        </w:rPr>
-        <w:t>(</w:t>
-      </w:r>
-    </w:p>
-    <w:p>
-      <w:pPr>
-        <w:pStyle w:val="NoSpacing"/>
-        <w:rPr>
-          <w:rFonts w:ascii="Courier New" w:hAnsi="Courier New" w:cs="Courier New"/>
-          <w:b/>
-          <w:color w:val="0070C0"/>
-        </w:rPr>
-      </w:pPr>
-      <w:r>
-        <w:rPr>
-          <w:rFonts w:ascii="Courier New" w:hAnsi="Courier New" w:cs="Courier New"/>
-          <w:b/>
-          <w:color w:val="0070C0"/>
-        </w:rPr>
-        <w:t xml:space="preserve"> EMPLOYEE_FIRST_NAME,</w:t>
-      </w:r>
-    </w:p>
-    <w:p>
-      <w:pPr>
-        <w:pStyle w:val="NoSpacing"/>
-        <w:rPr>
-          <w:rFonts w:ascii="Courier New" w:hAnsi="Courier New" w:cs="Courier New"/>
-          <w:b/>
-          <w:color w:val="0070C0"/>
-        </w:rPr>
-      </w:pPr>
-      <w:r>
-        <w:rPr>
-          <w:rFonts w:ascii="Courier New" w:hAnsi="Courier New" w:cs="Courier New"/>
-          <w:b/>
-          <w:color w:val="0070C0"/>
-        </w:rPr>
-        <w:t xml:space="preserve"> EMPLOYEE_MIDDLE_INITIAL,</w:t>
-      </w:r>
-    </w:p>
-    <w:p>
-      <w:pPr>
-        <w:pStyle w:val="NoSpacing"/>
-        <w:rPr>
-          <w:rFonts w:ascii="Courier New" w:hAnsi="Courier New" w:cs="Courier New"/>
-          <w:b/>
-          <w:color w:val="0070C0"/>
-        </w:rPr>
-      </w:pPr>
-      <w:r>
-        <w:rPr>
-          <w:rFonts w:ascii="Courier New" w:hAnsi="Courier New" w:cs="Courier New"/>
-          <w:b/>
-          <w:color w:val="0070C0"/>
-        </w:rPr>
-        <w:lastRenderedPageBreak/>
-        <w:t xml:space="preserve"> EMPLOYEE_LAST_NAME,</w:t>
-      </w:r>
-    </w:p>
-    <w:p>
-      <w:pPr>
-        <w:pStyle w:val="NoSpacing"/>
-        <w:rPr>
-          <w:rFonts w:ascii="Courier New" w:hAnsi="Courier New" w:cs="Courier New"/>
-          <w:b/>
-          <w:color w:val="0070C0"/>
-        </w:rPr>
-      </w:pPr>
-      <w:r>
-        <w:rPr>
-          <w:rFonts w:ascii="Courier New" w:hAnsi="Courier New" w:cs="Courier New"/>
-          <w:b/>
-          <w:color w:val="0070C0"/>
-        </w:rPr>
-        <w:t xml:space="preserve"> EMPLOYEE_DESIGNATION,</w:t>
-      </w:r>
-    </w:p>
-    <w:p>
-      <w:pPr>
-        <w:pStyle w:val="NoSpacing"/>
-        <w:rPr>
-          <w:rFonts w:ascii="Courier New" w:hAnsi="Courier New" w:cs="Courier New"/>
-          <w:b/>
-          <w:color w:val="0070C0"/>
-        </w:rPr>
-      </w:pPr>
-      <w:r>
-        <w:rPr>
-          <w:rFonts w:ascii="Courier New" w:hAnsi="Courier New" w:cs="Courier New"/>
-          <w:b/>
-          <w:color w:val="0070C0"/>
-        </w:rPr>
-        <w:t xml:space="preserve"> MANAGER_ID</w:t>
-      </w:r>
-    </w:p>
-    <w:p>
-      <w:pPr>
-        <w:pStyle w:val="NoSpacing"/>
-        <w:rPr>
-          <w:rFonts w:ascii="Courier New" w:hAnsi="Courier New" w:cs="Courier New"/>
-          <w:b/>
-          <w:color w:val="0070C0"/>
-        </w:rPr>
-      </w:pPr>
-      <w:r>
-        <w:rPr>
-          <w:rFonts w:ascii="Courier New" w:hAnsi="Courier New" w:cs="Courier New"/>
-          <w:b/>
-          <w:color w:val="0070C0"/>
-        </w:rPr>
-        <w:t xml:space="preserve"> )</w:t>
-      </w:r>
-    </w:p>
-    <w:p>
-      <w:pPr>
-        <w:pStyle w:val="NoSpacing"/>
-        <w:rPr>
-          <w:rFonts w:ascii="Courier New" w:hAnsi="Courier New" w:cs="Courier New"/>
-          <w:b/>
-          <w:color w:val="0070C0"/>
-        </w:rPr>
-      </w:pPr>
-      <w:r>
-        <w:rPr>
-          <w:rFonts w:ascii="Courier New" w:hAnsi="Courier New" w:cs="Courier New"/>
-          <w:b/>
-          <w:color w:val="0070C0"/>
-        </w:rPr>
-        <w:t>VALUES</w:t>
-      </w:r>
-    </w:p>
-    <w:p>
-      <w:pPr>
-        <w:pStyle w:val="NoSpacing"/>
-        <w:rPr>
-          <w:rFonts w:ascii="Courier New" w:hAnsi="Courier New" w:cs="Courier New"/>
-          <w:b/>
-          <w:color w:val="0070C0"/>
-        </w:rPr>
-      </w:pPr>
-      <w:r>
-        <w:rPr>
-          <w:rFonts w:ascii="Courier New" w:hAnsi="Courier New" w:cs="Courier New"/>
-          <w:b/>
-          <w:color w:val="0070C0"/>
-        </w:rPr>
-        <w:t xml:space="preserve">('JEFF','O','HUNT', 'NETWORK - LEAD', </w:t>
-      </w:r>
-      <w:proofErr w:type="gramStart"/>
-      <w:r>
-        <w:rPr>
-          <w:rFonts w:ascii="Courier New" w:hAnsi="Courier New" w:cs="Courier New"/>
-          <w:b/>
-          <w:color w:val="0070C0"/>
-        </w:rPr>
-        <w:t>7</w:t>
-      </w:r>
-      <w:proofErr w:type="gramEnd"/>
-      <w:r>
-        <w:rPr>
-          <w:rFonts w:ascii="Courier New" w:hAnsi="Courier New" w:cs="Courier New"/>
-          <w:b/>
-          <w:color w:val="0070C0"/>
-        </w:rPr>
-        <w:t>);</w:t>
-      </w:r>
-    </w:p>
-    <w:p>
-      <w:pPr>
-        <w:pStyle w:val="NoSpacing"/>
-        <w:rPr>
-          <w:rFonts w:ascii="Courier New" w:hAnsi="Courier New" w:cs="Courier New"/>
-          <w:b/>
-          <w:color w:val="0070C0"/>
-        </w:rPr>
-      </w:pPr>
-    </w:p>
-    <w:p>
-      <w:pPr>
-        <w:pStyle w:val="NoSpacing"/>
-        <w:rPr>
-          <w:rFonts w:ascii="Courier New" w:hAnsi="Courier New" w:cs="Courier New"/>
-          <w:b/>
-          <w:color w:val="0070C0"/>
-        </w:rPr>
-      </w:pPr>
-      <w:r>
-        <w:rPr>
-          <w:rFonts w:ascii="Courier New" w:hAnsi="Courier New" w:cs="Courier New"/>
-          <w:b/>
-          <w:color w:val="0070C0"/>
-        </w:rPr>
-        <w:t xml:space="preserve">INSERT INTO EMPLOYEE </w:t>
-      </w:r>
-    </w:p>
-    <w:p>
-      <w:pPr>
-        <w:pStyle w:val="NoSpacing"/>
-        <w:rPr>
-          <w:rFonts w:ascii="Courier New" w:hAnsi="Courier New" w:cs="Courier New"/>
-          <w:b/>
-          <w:color w:val="0070C0"/>
-        </w:rPr>
-      </w:pPr>
-      <w:r>
-        <w:rPr>
-          <w:rFonts w:ascii="Courier New" w:hAnsi="Courier New" w:cs="Courier New"/>
-          <w:b/>
-          <w:color w:val="0070C0"/>
-        </w:rPr>
-        <w:t>(</w:t>
-      </w:r>
-    </w:p>
-    <w:p>
-      <w:pPr>
-        <w:pStyle w:val="NoSpacing"/>
-        <w:rPr>
-          <w:rFonts w:ascii="Courier New" w:hAnsi="Courier New" w:cs="Courier New"/>
-          <w:b/>
-          <w:color w:val="0070C0"/>
-        </w:rPr>
-      </w:pPr>
-      <w:r>
-        <w:rPr>
-          <w:rFonts w:ascii="Courier New" w:hAnsi="Courier New" w:cs="Courier New"/>
-          <w:b/>
-          <w:color w:val="0070C0"/>
-        </w:rPr>
-        <w:t xml:space="preserve"> EMPLOYEE_FIRST_NAME,</w:t>
-      </w:r>
-    </w:p>
-    <w:p>
-      <w:pPr>
-        <w:pStyle w:val="NoSpacing"/>
-        <w:rPr>
-          <w:rFonts w:ascii="Courier New" w:hAnsi="Courier New" w:cs="Courier New"/>
-          <w:b/>
-          <w:color w:val="0070C0"/>
-        </w:rPr>
-      </w:pPr>
-      <w:r>
-        <w:rPr>
-          <w:rFonts w:ascii="Courier New" w:hAnsi="Courier New" w:cs="Courier New"/>
-          <w:b/>
-          <w:color w:val="0070C0"/>
-        </w:rPr>
-        <w:t xml:space="preserve"> EMPLOYEE_MIDDLE_INITIAL,</w:t>
-      </w:r>
-    </w:p>
-    <w:p>
-      <w:pPr>
-        <w:pStyle w:val="NoSpacing"/>
-        <w:rPr>
-          <w:rFonts w:ascii="Courier New" w:hAnsi="Courier New" w:cs="Courier New"/>
-          <w:b/>
-          <w:color w:val="0070C0"/>
-        </w:rPr>
-      </w:pPr>
-      <w:r>
-        <w:rPr>
-          <w:rFonts w:ascii="Courier New" w:hAnsi="Courier New" w:cs="Courier New"/>
-          <w:b/>
-          <w:color w:val="0070C0"/>
-        </w:rPr>
-        <w:t xml:space="preserve"> EMPLOYEE_LAST_NAME,</w:t>
-      </w:r>
-    </w:p>
-    <w:p>
-      <w:pPr>
-        <w:pStyle w:val="NoSpacing"/>
-        <w:rPr>
-          <w:rFonts w:ascii="Courier New" w:hAnsi="Courier New" w:cs="Courier New"/>
-          <w:b/>
-          <w:color w:val="0070C0"/>
-        </w:rPr>
-      </w:pPr>
-      <w:r>
-        <w:rPr>
-          <w:rFonts w:ascii="Courier New" w:hAnsi="Courier New" w:cs="Courier New"/>
-          <w:b/>
-          <w:color w:val="0070C0"/>
-        </w:rPr>
-        <w:t xml:space="preserve"> EMPLOYEE_DESIGNATION,</w:t>
-      </w:r>
-    </w:p>
-    <w:p>
-      <w:pPr>
-        <w:pStyle w:val="NoSpacing"/>
-        <w:rPr>
-          <w:rFonts w:ascii="Courier New" w:hAnsi="Courier New" w:cs="Courier New"/>
-          <w:b/>
-          <w:color w:val="0070C0"/>
-        </w:rPr>
-      </w:pPr>
-      <w:r>
-        <w:rPr>
-          <w:rFonts w:ascii="Courier New" w:hAnsi="Courier New" w:cs="Courier New"/>
-          <w:b/>
-          <w:color w:val="0070C0"/>
-        </w:rPr>
-        <w:t xml:space="preserve"> MANAGER_ID</w:t>
-      </w:r>
-    </w:p>
-    <w:p>
-      <w:pPr>
-        <w:pStyle w:val="NoSpacing"/>
-        <w:rPr>
-          <w:rFonts w:ascii="Courier New" w:hAnsi="Courier New" w:cs="Courier New"/>
-          <w:b/>
-          <w:color w:val="0070C0"/>
-        </w:rPr>
-      </w:pPr>
-      <w:r>
-        <w:rPr>
-          <w:rFonts w:ascii="Courier New" w:hAnsi="Courier New" w:cs="Courier New"/>
-          <w:b/>
-          <w:color w:val="0070C0"/>
-        </w:rPr>
-        <w:t xml:space="preserve"> )</w:t>
-      </w:r>
-    </w:p>
-    <w:p>
-      <w:pPr>
-        <w:pStyle w:val="NoSpacing"/>
-        <w:rPr>
-          <w:rFonts w:ascii="Courier New" w:hAnsi="Courier New" w:cs="Courier New"/>
-          <w:b/>
-          <w:color w:val="0070C0"/>
-        </w:rPr>
-      </w:pPr>
-      <w:r>
-        <w:rPr>
-          <w:rFonts w:ascii="Courier New" w:hAnsi="Courier New" w:cs="Courier New"/>
-          <w:b/>
-          <w:color w:val="0070C0"/>
-        </w:rPr>
-        <w:t>VALUES</w:t>
-      </w:r>
-    </w:p>
-    <w:p>
-      <w:pPr>
-        <w:pStyle w:val="NoSpacing"/>
-        <w:rPr>
-          <w:rFonts w:ascii="Courier New" w:hAnsi="Courier New" w:cs="Courier New"/>
-          <w:b/>
-          <w:color w:val="0070C0"/>
-        </w:rPr>
-      </w:pPr>
-      <w:r>
-        <w:rPr>
-          <w:rFonts w:ascii="Courier New" w:hAnsi="Courier New" w:cs="Courier New"/>
-          <w:b/>
-          <w:color w:val="0070C0"/>
-        </w:rPr>
-        <w:t>('ROBERT','L','COOK', 'ORACLE Competency lead', 6);</w:t>
-      </w:r>
-    </w:p>
-    <w:p>
-      <w:pPr>
-        <w:pStyle w:val="NoSpacing"/>
-        <w:rPr>
-          <w:rFonts w:ascii="Courier New" w:hAnsi="Courier New" w:cs="Courier New"/>
-          <w:b/>
-          <w:color w:val="0070C0"/>
-        </w:rPr>
-      </w:pPr>
-    </w:p>
-    <w:p>
-      <w:pPr>
-        <w:pStyle w:val="NoSpacing"/>
-        <w:rPr>
-          <w:rFonts w:ascii="Courier New" w:hAnsi="Courier New" w:cs="Courier New"/>
-          <w:b/>
-          <w:color w:val="0070C0"/>
-        </w:rPr>
-      </w:pPr>
-    </w:p>
-    <w:p>
-      <w:pPr>
-        <w:pStyle w:val="NoSpacing"/>
-        <w:rPr>
-          <w:rFonts w:ascii="Courier New" w:hAnsi="Courier New" w:cs="Courier New"/>
-          <w:b/>
-          <w:color w:val="0070C0"/>
-        </w:rPr>
-      </w:pPr>
-      <w:r>
-        <w:rPr>
-          <w:rFonts w:ascii="Courier New" w:hAnsi="Courier New" w:cs="Courier New"/>
-          <w:b/>
-          <w:color w:val="0070C0"/>
-        </w:rPr>
-        <w:t xml:space="preserve">INSERT INTO EMPLOYEE </w:t>
-      </w:r>
-    </w:p>
-    <w:p>
-      <w:pPr>
-        <w:pStyle w:val="NoSpacing"/>
-        <w:rPr>
-          <w:rFonts w:ascii="Courier New" w:hAnsi="Courier New" w:cs="Courier New"/>
-          <w:b/>
-          <w:color w:val="0070C0"/>
-        </w:rPr>
-      </w:pPr>
-      <w:r>
-        <w:rPr>
-          <w:rFonts w:ascii="Courier New" w:hAnsi="Courier New" w:cs="Courier New"/>
-          <w:b/>
-          <w:color w:val="0070C0"/>
-        </w:rPr>
-        <w:t>(</w:t>
-      </w:r>
-    </w:p>
-    <w:p>
-      <w:pPr>
-        <w:pStyle w:val="NoSpacing"/>
-        <w:rPr>
-          <w:rFonts w:ascii="Courier New" w:hAnsi="Courier New" w:cs="Courier New"/>
-          <w:b/>
-          <w:color w:val="0070C0"/>
-        </w:rPr>
-      </w:pPr>
-      <w:r>
-        <w:rPr>
-          <w:rFonts w:ascii="Courier New" w:hAnsi="Courier New" w:cs="Courier New"/>
-          <w:b/>
-          <w:color w:val="0070C0"/>
-        </w:rPr>
-        <w:t xml:space="preserve"> EMPLOYEE_FIRST_NAME,</w:t>
-      </w:r>
-    </w:p>
-    <w:p>
-      <w:pPr>
-        <w:pStyle w:val="NoSpacing"/>
-        <w:rPr>
-          <w:rFonts w:ascii="Courier New" w:hAnsi="Courier New" w:cs="Courier New"/>
-          <w:b/>
-          <w:color w:val="0070C0"/>
-        </w:rPr>
-      </w:pPr>
-      <w:r>
-        <w:rPr>
-          <w:rFonts w:ascii="Courier New" w:hAnsi="Courier New" w:cs="Courier New"/>
-          <w:b/>
-          <w:color w:val="0070C0"/>
-        </w:rPr>
-        <w:t xml:space="preserve"> EMPLOYEE_MIDDLE_INITIAL,</w:t>
-      </w:r>
-    </w:p>
-    <w:p>
-      <w:pPr>
-        <w:pStyle w:val="NoSpacing"/>
-        <w:rPr>
-          <w:rFonts w:ascii="Courier New" w:hAnsi="Courier New" w:cs="Courier New"/>
-          <w:b/>
-          <w:color w:val="0070C0"/>
-        </w:rPr>
-      </w:pPr>
-      <w:r>
-        <w:rPr>
-          <w:rFonts w:ascii="Courier New" w:hAnsi="Courier New" w:cs="Courier New"/>
-          <w:b/>
-          <w:color w:val="0070C0"/>
-        </w:rPr>
-        <w:t xml:space="preserve"> EMPLOYEE_LAST_NAME,</w:t>
-      </w:r>
-    </w:p>
-    <w:p>
-      <w:pPr>
-        <w:pStyle w:val="NoSpacing"/>
-        <w:rPr>
-          <w:rFonts w:ascii="Courier New" w:hAnsi="Courier New" w:cs="Courier New"/>
-          <w:b/>
-          <w:color w:val="0070C0"/>
-        </w:rPr>
-      </w:pPr>
-      <w:r>
-        <w:rPr>
-          <w:rFonts w:ascii="Courier New" w:hAnsi="Courier New" w:cs="Courier New"/>
-          <w:b/>
-          <w:color w:val="0070C0"/>
-        </w:rPr>
-        <w:t xml:space="preserve"> EMPLOYEE_DESIGNATION,</w:t>
-      </w:r>
-    </w:p>
-    <w:p>
-      <w:pPr>
-        <w:pStyle w:val="NoSpacing"/>
-        <w:rPr>
-          <w:rFonts w:ascii="Courier New" w:hAnsi="Courier New" w:cs="Courier New"/>
-          <w:b/>
-          <w:color w:val="0070C0"/>
-        </w:rPr>
-      </w:pPr>
-      <w:r>
-        <w:rPr>
-          <w:rFonts w:ascii="Courier New" w:hAnsi="Courier New" w:cs="Courier New"/>
-          <w:b/>
-          <w:color w:val="0070C0"/>
-        </w:rPr>
-        <w:t xml:space="preserve"> MANAGER_ID</w:t>
-      </w:r>
-    </w:p>
-    <w:p>
-      <w:pPr>
-        <w:pStyle w:val="NoSpacing"/>
-        <w:rPr>
-          <w:rFonts w:ascii="Courier New" w:hAnsi="Courier New" w:cs="Courier New"/>
-          <w:b/>
-          <w:color w:val="0070C0"/>
-        </w:rPr>
-      </w:pPr>
-      <w:r>
-        <w:rPr>
-          <w:rFonts w:ascii="Courier New" w:hAnsi="Courier New" w:cs="Courier New"/>
-          <w:b/>
-          <w:color w:val="0070C0"/>
-        </w:rPr>
-        <w:t xml:space="preserve"> )</w:t>
-      </w:r>
-    </w:p>
-    <w:p>
-      <w:pPr>
-        <w:pStyle w:val="NoSpacing"/>
-        <w:rPr>
-          <w:rFonts w:ascii="Courier New" w:hAnsi="Courier New" w:cs="Courier New"/>
-          <w:b/>
-          <w:color w:val="0070C0"/>
-        </w:rPr>
-      </w:pPr>
-      <w:r>
-        <w:rPr>
-          <w:rFonts w:ascii="Courier New" w:hAnsi="Courier New" w:cs="Courier New"/>
-          <w:b/>
-          <w:color w:val="0070C0"/>
-        </w:rPr>
-        <w:t>VALUES</w:t>
-      </w:r>
-    </w:p>
-    <w:p>
-      <w:pPr>
-        <w:pStyle w:val="NoSpacing"/>
-        <w:rPr>
-          <w:rFonts w:ascii="Courier New" w:hAnsi="Courier New" w:cs="Courier New"/>
-          <w:b/>
-          <w:color w:val="0070C0"/>
-        </w:rPr>
-      </w:pPr>
-      <w:r>
-        <w:rPr>
-          <w:rFonts w:ascii="Courier New" w:hAnsi="Courier New" w:cs="Courier New"/>
-          <w:b/>
-          <w:color w:val="0070C0"/>
-        </w:rPr>
-        <w:t>('JOHN','B','LY', 'DB2 Competency lead', 6);</w:t>
-      </w:r>
-    </w:p>
-    <w:p>
-      <w:pPr>
-        <w:pStyle w:val="NoSpacing"/>
-        <w:rPr>
-          <w:rFonts w:ascii="Courier New" w:hAnsi="Courier New" w:cs="Courier New"/>
-          <w:b/>
-          <w:color w:val="0070C0"/>
-        </w:rPr>
-      </w:pPr>
-    </w:p>
-    <w:p>
-      <w:pPr>
-        <w:pStyle w:val="NoSpacing"/>
-        <w:rPr>
-          <w:rFonts w:ascii="Courier New" w:hAnsi="Courier New" w:cs="Courier New"/>
-          <w:b/>
-          <w:color w:val="0070C0"/>
-        </w:rPr>
-      </w:pPr>
-      <w:r>
-        <w:rPr>
-          <w:rFonts w:ascii="Courier New" w:hAnsi="Courier New" w:cs="Courier New"/>
-          <w:b/>
-          <w:color w:val="0070C0"/>
-        </w:rPr>
-        <w:t xml:space="preserve">INSERT INTO EMPLOYEE </w:t>
-      </w:r>
-    </w:p>
-    <w:p>
-      <w:pPr>
-        <w:pStyle w:val="NoSpacing"/>
-        <w:rPr>
-          <w:rFonts w:ascii="Courier New" w:hAnsi="Courier New" w:cs="Courier New"/>
-          <w:b/>
-          <w:color w:val="0070C0"/>
-        </w:rPr>
-      </w:pPr>
-      <w:r>
-        <w:rPr>
-          <w:rFonts w:ascii="Courier New" w:hAnsi="Courier New" w:cs="Courier New"/>
-          <w:b/>
-          <w:color w:val="0070C0"/>
-        </w:rPr>
-        <w:t>(</w:t>
-      </w:r>
-    </w:p>
-    <w:p>
-      <w:pPr>
-        <w:pStyle w:val="NoSpacing"/>
-        <w:rPr>
-          <w:rFonts w:ascii="Courier New" w:hAnsi="Courier New" w:cs="Courier New"/>
-          <w:b/>
-          <w:color w:val="0070C0"/>
-        </w:rPr>
-      </w:pPr>
-      <w:r>
-        <w:rPr>
-          <w:rFonts w:ascii="Courier New" w:hAnsi="Courier New" w:cs="Courier New"/>
-          <w:b/>
-          <w:color w:val="0070C0"/>
-        </w:rPr>
-        <w:t xml:space="preserve"> EMPLOYEE_FIRST_NAME,</w:t>
-      </w:r>
-    </w:p>
-    <w:p>
-      <w:pPr>
-        <w:pStyle w:val="NoSpacing"/>
-        <w:rPr>
-          <w:rFonts w:ascii="Courier New" w:hAnsi="Courier New" w:cs="Courier New"/>
-          <w:b/>
-          <w:color w:val="0070C0"/>
-        </w:rPr>
-      </w:pPr>
-      <w:r>
-        <w:rPr>
-          <w:rFonts w:ascii="Courier New" w:hAnsi="Courier New" w:cs="Courier New"/>
-          <w:b/>
-          <w:color w:val="0070C0"/>
-        </w:rPr>
-        <w:t xml:space="preserve"> EMPLOYEE_MIDDLE_INITIAL,</w:t>
-      </w:r>
-    </w:p>
-    <w:p>
-      <w:pPr>
-        <w:pStyle w:val="NoSpacing"/>
-        <w:rPr>
-          <w:rFonts w:ascii="Courier New" w:hAnsi="Courier New" w:cs="Courier New"/>
-          <w:b/>
-          <w:color w:val="0070C0"/>
-        </w:rPr>
-      </w:pPr>
-      <w:r>
-        <w:rPr>
-          <w:rFonts w:ascii="Courier New" w:hAnsi="Courier New" w:cs="Courier New"/>
-          <w:b/>
-          <w:color w:val="0070C0"/>
-        </w:rPr>
-        <w:t xml:space="preserve"> EMPLOYEE_LAST_NAME,</w:t>
-      </w:r>
-    </w:p>
-    <w:p>
-      <w:pPr>
-        <w:pStyle w:val="NoSpacing"/>
-        <w:rPr>
-          <w:rFonts w:ascii="Courier New" w:hAnsi="Courier New" w:cs="Courier New"/>
-          <w:b/>
-          <w:color w:val="0070C0"/>
-        </w:rPr>
-      </w:pPr>
-      <w:r>
-        <w:rPr>
-          <w:rFonts w:ascii="Courier New" w:hAnsi="Courier New" w:cs="Courier New"/>
-          <w:b/>
-          <w:color w:val="0070C0"/>
-        </w:rPr>
-        <w:t xml:space="preserve"> EMPLOYEE_DESIGNATION,</w:t>
-      </w:r>
-    </w:p>
-    <w:p>
-      <w:pPr>
-        <w:pStyle w:val="NoSpacing"/>
-        <w:rPr>
-          <w:rFonts w:ascii="Courier New" w:hAnsi="Courier New" w:cs="Courier New"/>
-          <w:b/>
-          <w:color w:val="0070C0"/>
-        </w:rPr>
-      </w:pPr>
-      <w:r>
-        <w:rPr>
-          <w:rFonts w:ascii="Courier New" w:hAnsi="Courier New" w:cs="Courier New"/>
-          <w:b/>
-          <w:color w:val="0070C0"/>
-        </w:rPr>
-        <w:t xml:space="preserve"> MANAGER_ID</w:t>
-      </w:r>
-    </w:p>
-    <w:p>
-      <w:pPr>
-        <w:pStyle w:val="NoSpacing"/>
-        <w:rPr>
-          <w:rFonts w:ascii="Courier New" w:hAnsi="Courier New" w:cs="Courier New"/>
-          <w:b/>
-          <w:color w:val="0070C0"/>
-        </w:rPr>
-      </w:pPr>
-      <w:r>
-        <w:rPr>
-          <w:rFonts w:ascii="Courier New" w:hAnsi="Courier New" w:cs="Courier New"/>
-          <w:b/>
-          <w:color w:val="0070C0"/>
-        </w:rPr>
-        <w:t xml:space="preserve"> )</w:t>
-      </w:r>
-    </w:p>
-    <w:p>
-      <w:pPr>
-        <w:pStyle w:val="NoSpacing"/>
-        <w:rPr>
-          <w:rFonts w:ascii="Courier New" w:hAnsi="Courier New" w:cs="Courier New"/>
-          <w:b/>
-          <w:color w:val="0070C0"/>
-        </w:rPr>
-      </w:pPr>
-      <w:r>
-        <w:rPr>
-          <w:rFonts w:ascii="Courier New" w:hAnsi="Courier New" w:cs="Courier New"/>
-          <w:b/>
-          <w:color w:val="0070C0"/>
-        </w:rPr>
-        <w:t>VALUES</w:t>
-      </w:r>
-    </w:p>
-    <w:p>
-      <w:pPr>
-        <w:pStyle w:val="NoSpacing"/>
-        <w:rPr>
-          <w:rFonts w:ascii="Courier New" w:hAnsi="Courier New" w:cs="Courier New"/>
-          <w:b/>
-          <w:color w:val="0070C0"/>
-        </w:rPr>
-      </w:pPr>
-      <w:r>
-        <w:rPr>
-          <w:rFonts w:ascii="Courier New" w:hAnsi="Courier New" w:cs="Courier New"/>
-          <w:b/>
-          <w:color w:val="0070C0"/>
-        </w:rPr>
-        <w:t>('SIDDHANTH','S','SIDDHU', 'SQL SERVER Competency lead', 6);</w:t>
-      </w:r>
-    </w:p>
-    <w:p>
-      <w:pPr>
-        <w:pStyle w:val="NoSpacing"/>
-        <w:rPr>
-          <w:rFonts w:ascii="Courier New" w:hAnsi="Courier New" w:cs="Courier New"/>
-          <w:b/>
-          <w:color w:val="0070C0"/>
-        </w:rPr>
-      </w:pPr>
-    </w:p>
-    <w:p>
-      <w:pPr>
-        <w:pStyle w:val="NoSpacing"/>
-        <w:rPr>
-          <w:rFonts w:ascii="Courier New" w:hAnsi="Courier New" w:cs="Courier New"/>
-          <w:b/>
-          <w:color w:val="0070C0"/>
-        </w:rPr>
-      </w:pPr>
-    </w:p>
-    <w:p>
-      <w:pPr>
-        <w:pStyle w:val="NoSpacing"/>
-        <w:rPr>
-          <w:rFonts w:ascii="Courier New" w:hAnsi="Courier New" w:cs="Courier New"/>
-          <w:b/>
-          <w:color w:val="0070C0"/>
-        </w:rPr>
-      </w:pPr>
-      <w:r>
-        <w:rPr>
-          <w:rFonts w:ascii="Courier New" w:hAnsi="Courier New" w:cs="Courier New"/>
-          <w:b/>
-          <w:color w:val="0070C0"/>
-        </w:rPr>
-        <w:t xml:space="preserve">INSERT INTO EMPLOYEE </w:t>
-      </w:r>
-    </w:p>
-    <w:p>
-      <w:pPr>
-        <w:pStyle w:val="NoSpacing"/>
-        <w:rPr>
-          <w:rFonts w:ascii="Courier New" w:hAnsi="Courier New" w:cs="Courier New"/>
-          <w:b/>
-          <w:color w:val="0070C0"/>
-        </w:rPr>
-      </w:pPr>
-      <w:r>
-        <w:rPr>
-          <w:rFonts w:ascii="Courier New" w:hAnsi="Courier New" w:cs="Courier New"/>
-          <w:b/>
-          <w:color w:val="0070C0"/>
-        </w:rPr>
-        <w:t>(</w:t>
-      </w:r>
-    </w:p>
-    <w:p>
-      <w:pPr>
-        <w:pStyle w:val="NoSpacing"/>
-        <w:rPr>
-          <w:rFonts w:ascii="Courier New" w:hAnsi="Courier New" w:cs="Courier New"/>
-          <w:b/>
-          <w:color w:val="0070C0"/>
-        </w:rPr>
-      </w:pPr>
-      <w:r>
-        <w:rPr>
-          <w:rFonts w:ascii="Courier New" w:hAnsi="Courier New" w:cs="Courier New"/>
-          <w:b/>
-          <w:color w:val="0070C0"/>
-        </w:rPr>
-        <w:t xml:space="preserve"> EMPLOYEE_FIRST_NAME,</w:t>
-      </w:r>
-    </w:p>
-    <w:p>
-      <w:pPr>
-        <w:pStyle w:val="NoSpacing"/>
-        <w:rPr>
-          <w:rFonts w:ascii="Courier New" w:hAnsi="Courier New" w:cs="Courier New"/>
-          <w:b/>
-          <w:color w:val="0070C0"/>
-        </w:rPr>
-      </w:pPr>
-      <w:r>
-        <w:rPr>
-          <w:rFonts w:ascii="Courier New" w:hAnsi="Courier New" w:cs="Courier New"/>
-          <w:b/>
-          <w:color w:val="0070C0"/>
-        </w:rPr>
-        <w:t xml:space="preserve"> EMPLOYEE_MIDDLE_INITIAL,</w:t>
-      </w:r>
-    </w:p>
-    <w:p>
-      <w:pPr>
-        <w:pStyle w:val="NoSpacing"/>
-        <w:rPr>
-          <w:rFonts w:ascii="Courier New" w:hAnsi="Courier New" w:cs="Courier New"/>
-          <w:b/>
-          <w:color w:val="0070C0"/>
-        </w:rPr>
-      </w:pPr>
-      <w:r>
-        <w:rPr>
-          <w:rFonts w:ascii="Courier New" w:hAnsi="Courier New" w:cs="Courier New"/>
-          <w:b/>
-          <w:color w:val="0070C0"/>
-        </w:rPr>
-        <w:t xml:space="preserve"> EMPLOYEE_LAST_NAME,</w:t>
-      </w:r>
-    </w:p>
-    <w:p>
-      <w:pPr>
-        <w:pStyle w:val="NoSpacing"/>
-        <w:rPr>
-          <w:rFonts w:ascii="Courier New" w:hAnsi="Courier New" w:cs="Courier New"/>
-          <w:b/>
-          <w:color w:val="0070C0"/>
-        </w:rPr>
-      </w:pPr>
-      <w:r>
-        <w:rPr>
-          <w:rFonts w:ascii="Courier New" w:hAnsi="Courier New" w:cs="Courier New"/>
-          <w:b/>
-          <w:color w:val="0070C0"/>
-        </w:rPr>
-        <w:t xml:space="preserve"> EMPLOYEE_DESIGNATION,</w:t>
-      </w:r>
-    </w:p>
-    <w:p>
-      <w:pPr>
-        <w:pStyle w:val="NoSpacing"/>
-        <w:rPr>
-          <w:rFonts w:ascii="Courier New" w:hAnsi="Courier New" w:cs="Courier New"/>
-          <w:b/>
-          <w:color w:val="0070C0"/>
-        </w:rPr>
-      </w:pPr>
-      <w:r>
-        <w:rPr>
-          <w:rFonts w:ascii="Courier New" w:hAnsi="Courier New" w:cs="Courier New"/>
-          <w:b/>
-          <w:color w:val="0070C0"/>
-        </w:rPr>
-        <w:t xml:space="preserve"> MANAGER_ID</w:t>
-      </w:r>
-    </w:p>
-    <w:p>
-      <w:pPr>
-        <w:pStyle w:val="NoSpacing"/>
-        <w:rPr>
-          <w:rFonts w:ascii="Courier New" w:hAnsi="Courier New" w:cs="Courier New"/>
-          <w:b/>
-          <w:color w:val="0070C0"/>
-        </w:rPr>
-      </w:pPr>
-      <w:r>
-        <w:rPr>
-          <w:rFonts w:ascii="Courier New" w:hAnsi="Courier New" w:cs="Courier New"/>
-          <w:b/>
-          <w:color w:val="0070C0"/>
-        </w:rPr>
-        <w:t xml:space="preserve"> )</w:t>
-      </w:r>
-    </w:p>
-    <w:p>
-      <w:pPr>
-        <w:pStyle w:val="NoSpacing"/>
-        <w:rPr>
-          <w:rFonts w:ascii="Courier New" w:hAnsi="Courier New" w:cs="Courier New"/>
-          <w:b/>
-          <w:color w:val="0070C0"/>
-        </w:rPr>
-      </w:pPr>
-      <w:r>
-        <w:rPr>
-          <w:rFonts w:ascii="Courier New" w:hAnsi="Courier New" w:cs="Courier New"/>
-          <w:b/>
-          <w:color w:val="0070C0"/>
-        </w:rPr>
-        <w:t>VALUES</w:t>
-      </w:r>
-    </w:p>
-    <w:p>
-      <w:pPr>
-        <w:pStyle w:val="NoSpacing"/>
-        <w:rPr>
-          <w:rFonts w:ascii="Courier New" w:hAnsi="Courier New" w:cs="Courier New"/>
-          <w:b/>
-          <w:color w:val="0070C0"/>
-        </w:rPr>
-      </w:pPr>
-      <w:r>
-        <w:rPr>
-          <w:rFonts w:ascii="Courier New" w:hAnsi="Courier New" w:cs="Courier New"/>
-          <w:b/>
-          <w:color w:val="0070C0"/>
-        </w:rPr>
-        <w:lastRenderedPageBreak/>
         <w:t>('ANNA','S','JACOB', 'Sr. DBA', 11);</w:t>
       </w:r>
     </w:p>

</xml_diff>